<commit_message>
Agenda for weekly status meeting.
</commit_message>
<xml_diff>
--- a/project_management/internal_meetings/2012/20120131_team_meeting.docx
+++ b/project_management/internal_meetings/2012/20120131_team_meeting.docx
@@ -1671,7 +1671,7 @@
           <w:rFonts w:asciiTheme="majorHAnsi" w:eastAsiaTheme="minorHAnsi" w:hAnsiTheme="majorHAnsi" w:cstheme="minorBidi"/>
           <w:lang w:eastAsia="en-US"/>
         </w:rPr>
-        <w:t>.</w:t>
+        <w:t>: In Progress.</w:t>
       </w:r>
     </w:p>
     <w:p>
@@ -1805,35 +1805,13 @@
           <w:rFonts w:asciiTheme="majorHAnsi" w:eastAsiaTheme="minorHAnsi" w:hAnsiTheme="majorHAnsi" w:cstheme="minorBidi"/>
           <w:lang w:eastAsia="en-US"/>
         </w:rPr>
-        <w:t>S</w:t>
-      </w:r>
-      <w:r>
-        <w:rPr>
-          <w:rFonts w:asciiTheme="majorHAnsi" w:eastAsiaTheme="minorHAnsi" w:hAnsiTheme="majorHAnsi" w:cstheme="minorBidi"/>
-          <w:lang w:eastAsia="en-US"/>
-        </w:rPr>
-        <w:t>ystems team to setup AHP build track</w:t>
-      </w:r>
-      <w:r>
-        <w:rPr>
-          <w:rFonts w:asciiTheme="majorHAnsi" w:eastAsiaTheme="minorHAnsi" w:hAnsiTheme="majorHAnsi" w:cstheme="minorBidi"/>
-          <w:lang w:eastAsia="en-US"/>
-        </w:rPr>
-        <w:t xml:space="preserve"> on QA tier</w:t>
-      </w:r>
-      <w:r>
-        <w:rPr>
-          <w:rFonts w:asciiTheme="majorHAnsi" w:eastAsiaTheme="minorHAnsi" w:hAnsiTheme="majorHAnsi" w:cstheme="minorBidi"/>
-          <w:lang w:eastAsia="en-US"/>
-        </w:rPr>
-        <w:t>.</w:t>
-      </w:r>
-      <w:r>
-        <w:rPr>
-          <w:rFonts w:asciiTheme="majorHAnsi" w:eastAsiaTheme="minorHAnsi" w:hAnsiTheme="majorHAnsi" w:cstheme="minorBidi"/>
-          <w:lang w:eastAsia="en-US"/>
-        </w:rPr>
-        <w:t xml:space="preserve"> Expected to be completed in the next 2 days.</w:t>
+        <w:t xml:space="preserve">QA tier - </w:t>
+      </w:r>
+      <w:r>
+        <w:rPr>
+          <w:rFonts w:eastAsia="Times New Roman"/>
+        </w:rPr>
+        <w:t>CAINT-1096 – Errors associated with file system after new build</w:t>
       </w:r>
     </w:p>
     <w:p>
@@ -1853,7 +1831,29 @@
           <w:rFonts w:asciiTheme="majorHAnsi" w:eastAsiaTheme="minorHAnsi" w:hAnsiTheme="majorHAnsi" w:cstheme="minorBidi"/>
           <w:lang w:eastAsia="en-US"/>
         </w:rPr>
-        <w:t xml:space="preserve">AHP build track notification setup </w:t>
+        <w:t xml:space="preserve">UPT upgrade and caDSR </w:t>
+      </w:r>
+      <w:bookmarkStart w:id="0" w:name="_GoBack"/>
+      <w:bookmarkEnd w:id="0"/>
+    </w:p>
+    <w:p>
+      <w:pPr>
+        <w:pStyle w:val="ListParagraph"/>
+        <w:numPr>
+          <w:ilvl w:val="0"/>
+          <w:numId w:val="5"/>
+        </w:numPr>
+        <w:rPr>
+          <w:rFonts w:asciiTheme="majorHAnsi" w:eastAsiaTheme="minorHAnsi" w:hAnsiTheme="majorHAnsi" w:cstheme="minorBidi"/>
+          <w:lang w:eastAsia="en-US"/>
+        </w:rPr>
+      </w:pPr>
+      <w:r>
+        <w:rPr>
+          <w:rFonts w:asciiTheme="majorHAnsi" w:eastAsiaTheme="minorHAnsi" w:hAnsiTheme="majorHAnsi" w:cstheme="minorBidi"/>
+          <w:lang w:eastAsia="en-US"/>
+        </w:rPr>
+        <w:t xml:space="preserve">Other activities </w:t>
       </w:r>
     </w:p>
     <w:p>
@@ -1873,197 +1873,21 @@
           <w:rFonts w:asciiTheme="majorHAnsi" w:eastAsiaTheme="minorHAnsi" w:hAnsiTheme="majorHAnsi" w:cstheme="minorBidi"/>
           <w:lang w:eastAsia="en-US"/>
         </w:rPr>
-        <w:t>Teck Stack d</w:t>
-      </w:r>
-      <w:r>
-        <w:rPr>
-          <w:rFonts w:asciiTheme="majorHAnsi" w:eastAsiaTheme="minorHAnsi" w:hAnsiTheme="majorHAnsi" w:cstheme="minorBidi"/>
-          <w:lang w:eastAsia="en-US"/>
-        </w:rPr>
-        <w:t xml:space="preserve">ependency </w:t>
-      </w:r>
-      <w:r>
-        <w:rPr>
-          <w:rFonts w:asciiTheme="majorHAnsi" w:eastAsiaTheme="minorHAnsi" w:hAnsiTheme="majorHAnsi" w:cstheme="minorBidi"/>
-          <w:lang w:eastAsia="en-US"/>
-        </w:rPr>
-        <w:t>with other applications</w:t>
-      </w:r>
-    </w:p>
-    <w:p>
-      <w:pPr>
-        <w:pStyle w:val="ListParagraph"/>
-        <w:numPr>
-          <w:ilvl w:val="2"/>
-          <w:numId w:val="5"/>
-        </w:numPr>
-        <w:rPr>
-          <w:rFonts w:asciiTheme="majorHAnsi" w:eastAsiaTheme="minorHAnsi" w:hAnsiTheme="majorHAnsi" w:cstheme="minorBidi"/>
-          <w:lang w:eastAsia="en-US"/>
-        </w:rPr>
-      </w:pPr>
-      <w:r>
-        <w:rPr>
-          <w:rFonts w:asciiTheme="majorHAnsi" w:eastAsiaTheme="minorHAnsi" w:hAnsiTheme="majorHAnsi" w:cstheme="minorBidi"/>
-          <w:lang w:eastAsia="en-US"/>
-        </w:rPr>
-        <w:t xml:space="preserve">caArray </w:t>
-      </w:r>
-      <w:r>
-        <w:rPr>
-          <w:rFonts w:asciiTheme="majorHAnsi" w:eastAsiaTheme="minorHAnsi" w:hAnsiTheme="majorHAnsi" w:cstheme="minorBidi"/>
-          <w:lang w:eastAsia="en-US"/>
-        </w:rPr>
-        <w:t>–</w:t>
-      </w:r>
-      <w:r>
-        <w:rPr>
-          <w:rFonts w:asciiTheme="majorHAnsi" w:eastAsiaTheme="minorHAnsi" w:hAnsiTheme="majorHAnsi" w:cstheme="minorBidi"/>
-          <w:lang w:eastAsia="en-US"/>
-        </w:rPr>
-        <w:t xml:space="preserve"> need to make a decision re: integration with caArray 2.5.0/2.6.0 releases</w:t>
-      </w:r>
-    </w:p>
-    <w:p>
-      <w:pPr>
-        <w:pStyle w:val="ListParagraph"/>
-        <w:numPr>
-          <w:ilvl w:val="2"/>
-          <w:numId w:val="5"/>
-        </w:numPr>
-        <w:rPr>
-          <w:rFonts w:asciiTheme="majorHAnsi" w:eastAsiaTheme="minorHAnsi" w:hAnsiTheme="majorHAnsi" w:cstheme="minorBidi"/>
-          <w:lang w:eastAsia="en-US"/>
-        </w:rPr>
-      </w:pPr>
-      <w:r>
-        <w:rPr>
-          <w:rFonts w:asciiTheme="majorHAnsi" w:eastAsiaTheme="minorHAnsi" w:hAnsiTheme="majorHAnsi" w:cstheme="minorBidi"/>
-          <w:lang w:eastAsia="en-US"/>
-        </w:rPr>
-        <w:t xml:space="preserve">NBIA </w:t>
-      </w:r>
-      <w:r>
-        <w:rPr>
-          <w:rFonts w:asciiTheme="majorHAnsi" w:eastAsiaTheme="minorHAnsi" w:hAnsiTheme="majorHAnsi" w:cstheme="minorBidi"/>
-          <w:lang w:eastAsia="en-US"/>
-        </w:rPr>
-        <w:t>–</w:t>
-      </w:r>
-      <w:r>
-        <w:rPr>
-          <w:rFonts w:asciiTheme="majorHAnsi" w:eastAsiaTheme="minorHAnsi" w:hAnsiTheme="majorHAnsi" w:cstheme="minorBidi"/>
-          <w:lang w:eastAsia="en-US"/>
-        </w:rPr>
-        <w:t xml:space="preserve"> Waiting</w:t>
-      </w:r>
-      <w:r>
-        <w:rPr>
-          <w:rFonts w:asciiTheme="majorHAnsi" w:eastAsiaTheme="minorHAnsi" w:hAnsiTheme="majorHAnsi" w:cstheme="minorBidi"/>
-          <w:lang w:eastAsia="en-US"/>
-        </w:rPr>
-        <w:t xml:space="preserve"> for the development team to come back</w:t>
-      </w:r>
-    </w:p>
-    <w:p>
-      <w:pPr>
-        <w:pStyle w:val="ListParagraph"/>
-        <w:numPr>
-          <w:ilvl w:val="2"/>
-          <w:numId w:val="5"/>
-        </w:numPr>
-        <w:rPr>
-          <w:rFonts w:asciiTheme="majorHAnsi" w:eastAsiaTheme="minorHAnsi" w:hAnsiTheme="majorHAnsi" w:cstheme="minorBidi"/>
-          <w:lang w:eastAsia="en-US"/>
-        </w:rPr>
-      </w:pPr>
-      <w:r>
-        <w:rPr>
-          <w:rFonts w:asciiTheme="majorHAnsi" w:eastAsiaTheme="minorHAnsi" w:hAnsiTheme="majorHAnsi" w:cstheme="minorBidi"/>
-          <w:lang w:eastAsia="en-US"/>
-        </w:rPr>
-        <w:t>GenePattern – No plans</w:t>
-      </w:r>
-    </w:p>
-    <w:p>
-      <w:pPr>
-        <w:pStyle w:val="ListParagraph"/>
-        <w:numPr>
-          <w:ilvl w:val="2"/>
-          <w:numId w:val="5"/>
-        </w:numPr>
-        <w:rPr>
-          <w:rFonts w:asciiTheme="majorHAnsi" w:eastAsiaTheme="minorHAnsi" w:hAnsiTheme="majorHAnsi" w:cstheme="minorBidi"/>
-          <w:lang w:eastAsia="en-US"/>
-        </w:rPr>
-      </w:pPr>
-      <w:r>
-        <w:rPr>
-          <w:rFonts w:asciiTheme="majorHAnsi" w:eastAsiaTheme="minorHAnsi" w:hAnsiTheme="majorHAnsi" w:cstheme="minorBidi"/>
-          <w:lang w:eastAsia="en-US"/>
-        </w:rPr>
-        <w:t xml:space="preserve">UPT – Jan 31st </w:t>
-      </w:r>
-    </w:p>
-    <w:p>
-      <w:pPr>
-        <w:pStyle w:val="ListParagraph"/>
-        <w:numPr>
-          <w:ilvl w:val="2"/>
-          <w:numId w:val="5"/>
-        </w:numPr>
-        <w:rPr>
-          <w:rFonts w:asciiTheme="majorHAnsi" w:eastAsiaTheme="minorHAnsi" w:hAnsiTheme="majorHAnsi" w:cstheme="minorBidi"/>
-          <w:lang w:eastAsia="en-US"/>
-        </w:rPr>
-      </w:pPr>
-      <w:r>
-        <w:rPr>
-          <w:rFonts w:asciiTheme="majorHAnsi" w:eastAsiaTheme="minorHAnsi" w:hAnsiTheme="majorHAnsi" w:cstheme="minorBidi"/>
-          <w:lang w:eastAsia="en-US"/>
-        </w:rPr>
-        <w:t>caBIO – Planned release date for caBIO = end of June; should be able to test a couple of months before that.</w:t>
-      </w:r>
-    </w:p>
-    <w:p>
-      <w:pPr>
-        <w:pStyle w:val="ListParagraph"/>
-        <w:numPr>
-          <w:ilvl w:val="2"/>
-          <w:numId w:val="5"/>
-        </w:numPr>
-        <w:rPr>
-          <w:rFonts w:asciiTheme="majorHAnsi" w:eastAsiaTheme="minorHAnsi" w:hAnsiTheme="majorHAnsi" w:cstheme="minorBidi"/>
-          <w:color w:val="FF0000"/>
-          <w:lang w:eastAsia="en-US"/>
-        </w:rPr>
-      </w:pPr>
-      <w:r>
-        <w:rPr>
-          <w:rFonts w:asciiTheme="majorHAnsi" w:eastAsiaTheme="minorHAnsi" w:hAnsiTheme="majorHAnsi" w:cstheme="minorBidi"/>
-          <w:lang w:eastAsia="en-US"/>
-        </w:rPr>
-        <w:t>caDSR – Will likely have an answer by Jan 31.</w:t>
-      </w:r>
-    </w:p>
-    <w:p>
-      <w:pPr>
-        <w:pStyle w:val="ListParagraph"/>
-        <w:numPr>
-          <w:ilvl w:val="0"/>
-          <w:numId w:val="5"/>
-        </w:numPr>
-        <w:rPr>
-          <w:rFonts w:asciiTheme="majorHAnsi" w:eastAsiaTheme="minorHAnsi" w:hAnsiTheme="majorHAnsi" w:cstheme="minorBidi"/>
-          <w:lang w:eastAsia="en-US"/>
-        </w:rPr>
-      </w:pPr>
-      <w:r>
-        <w:rPr>
-          <w:rFonts w:asciiTheme="majorHAnsi" w:eastAsiaTheme="minorHAnsi" w:hAnsiTheme="majorHAnsi" w:cstheme="minorBidi"/>
-          <w:lang w:eastAsia="en-US"/>
-        </w:rPr>
-        <w:t xml:space="preserve">Other activities </w:t>
+        <w:t xml:space="preserve">Xenoline update: </w:t>
+      </w:r>
+      <w:r>
+        <w:rPr>
+          <w:rFonts w:asciiTheme="majorHAnsi" w:eastAsiaTheme="minorHAnsi" w:hAnsiTheme="majorHAnsi" w:cstheme="minorBidi"/>
+          <w:lang w:eastAsia="en-US"/>
+        </w:rPr>
+        <w:t>On Hold until their team responds</w:t>
+      </w:r>
+      <w:r>
+        <w:rPr>
+          <w:rFonts w:asciiTheme="majorHAnsi" w:eastAsiaTheme="minorHAnsi" w:hAnsiTheme="majorHAnsi" w:cstheme="minorBidi"/>
+          <w:lang w:eastAsia="en-US"/>
+        </w:rPr>
+        <w:t>.</w:t>
       </w:r>
     </w:p>
     <w:p>
@@ -2083,41 +1907,7 @@
           <w:rFonts w:asciiTheme="majorHAnsi" w:eastAsiaTheme="minorHAnsi" w:hAnsiTheme="majorHAnsi" w:cstheme="minorBidi"/>
           <w:lang w:eastAsia="en-US"/>
         </w:rPr>
-        <w:t xml:space="preserve">Xenoline update: </w:t>
-      </w:r>
-      <w:r>
-        <w:rPr>
-          <w:rFonts w:asciiTheme="majorHAnsi" w:eastAsiaTheme="minorHAnsi" w:hAnsiTheme="majorHAnsi" w:cstheme="minorBidi"/>
-          <w:lang w:eastAsia="en-US"/>
-        </w:rPr>
-        <w:t>On Hold until their team responds</w:t>
-      </w:r>
-      <w:r>
-        <w:rPr>
-          <w:rFonts w:asciiTheme="majorHAnsi" w:eastAsiaTheme="minorHAnsi" w:hAnsiTheme="majorHAnsi" w:cstheme="minorBidi"/>
-          <w:lang w:eastAsia="en-US"/>
-        </w:rPr>
-        <w:t>.</w:t>
-      </w:r>
-    </w:p>
-    <w:p>
-      <w:pPr>
-        <w:pStyle w:val="ListParagraph"/>
-        <w:numPr>
-          <w:ilvl w:val="1"/>
-          <w:numId w:val="5"/>
-        </w:numPr>
-        <w:rPr>
-          <w:rFonts w:asciiTheme="majorHAnsi" w:eastAsiaTheme="minorHAnsi" w:hAnsiTheme="majorHAnsi" w:cstheme="minorBidi"/>
-          <w:lang w:eastAsia="en-US"/>
-        </w:rPr>
-      </w:pPr>
-      <w:r>
-        <w:rPr>
-          <w:rFonts w:asciiTheme="majorHAnsi" w:eastAsiaTheme="minorHAnsi" w:hAnsiTheme="majorHAnsi" w:cstheme="minorBidi"/>
-          <w:lang w:eastAsia="en-US"/>
-        </w:rPr>
-        <w:t>BioPortals feedback – No release, Update links on Prod</w:t>
+        <w:t>Release in April?</w:t>
       </w:r>
     </w:p>
     <w:p>
@@ -3866,8 +3656,349 @@
     <w:name w:val="EmailStyle19"/>
     <w:basedOn w:val="DefaultParagraphFont"/>
     <w:semiHidden/>
-    <w:personal/>
-    <w:personalCompose/>
+    <w:rsid w:val="004C08C3"/>
+    <w:rPr>
+      <w:rFonts w:ascii="Arial" w:hAnsi="Arial" w:cs="Arial"/>
+      <w:color w:val="auto"/>
+      <w:sz w:val="20"/>
+      <w:szCs w:val="20"/>
+    </w:rPr>
+  </w:style>
+  <w:style w:type="character" w:styleId="Strong">
+    <w:name w:val="Strong"/>
+    <w:basedOn w:val="DefaultParagraphFont"/>
+    <w:uiPriority w:val="22"/>
+    <w:qFormat/>
+    <w:rsid w:val="00AB2409"/>
+    <w:rPr>
+      <w:b/>
+      <w:bCs/>
+    </w:rPr>
+  </w:style>
+  <w:style w:type="table" w:styleId="TableGrid">
+    <w:name w:val="Table Grid"/>
+    <w:basedOn w:val="TableNormal"/>
+    <w:rsid w:val="00AB2409"/>
+    <w:rPr>
+      <w:rFonts w:ascii="Times New Roman" w:eastAsia="Times New Roman" w:hAnsi="Times New Roman"/>
+    </w:rPr>
+    <w:tblPr>
+      <w:tblInd w:w="0" w:type="dxa"/>
+      <w:tblBorders>
+        <w:top w:val="single" w:sz="4" w:space="0" w:color="auto"/>
+        <w:left w:val="single" w:sz="4" w:space="0" w:color="auto"/>
+        <w:bottom w:val="single" w:sz="4" w:space="0" w:color="auto"/>
+        <w:right w:val="single" w:sz="4" w:space="0" w:color="auto"/>
+        <w:insideH w:val="single" w:sz="4" w:space="0" w:color="auto"/>
+        <w:insideV w:val="single" w:sz="4" w:space="0" w:color="auto"/>
+      </w:tblBorders>
+      <w:tblCellMar>
+        <w:top w:w="0" w:type="dxa"/>
+        <w:left w:w="108" w:type="dxa"/>
+        <w:bottom w:w="0" w:type="dxa"/>
+        <w:right w:w="108" w:type="dxa"/>
+      </w:tblCellMar>
+    </w:tblPr>
+  </w:style>
+  <w:style w:type="character" w:customStyle="1" w:styleId="Heading2Char">
+    <w:name w:val="Heading 2 Char"/>
+    <w:basedOn w:val="DefaultParagraphFont"/>
+    <w:link w:val="Heading2"/>
+    <w:uiPriority w:val="9"/>
+    <w:rsid w:val="00077B8B"/>
+    <w:rPr>
+      <w:rFonts w:asciiTheme="majorHAnsi" w:eastAsia="Times New Roman" w:hAnsiTheme="majorHAnsi" w:cstheme="majorBidi"/>
+      <w:b/>
+      <w:bCs/>
+      <w:color w:val="345A8A" w:themeColor="accent1" w:themeShade="B5"/>
+      <w:sz w:val="28"/>
+      <w:szCs w:val="36"/>
+      <w:lang w:eastAsia="ja-JP"/>
+    </w:rPr>
+  </w:style>
+  <w:style w:type="character" w:styleId="FollowedHyperlink">
+    <w:name w:val="FollowedHyperlink"/>
+    <w:basedOn w:val="DefaultParagraphFont"/>
+    <w:uiPriority w:val="99"/>
+    <w:semiHidden/>
+    <w:unhideWhenUsed/>
+    <w:rsid w:val="00187160"/>
+    <w:rPr>
+      <w:color w:val="800080"/>
+      <w:u w:val="single"/>
+    </w:rPr>
+  </w:style>
+  <w:style w:type="paragraph" w:customStyle="1" w:styleId="xmsonormal">
+    <w:name w:val="x_msonormal"/>
+    <w:basedOn w:val="Normal"/>
+    <w:rsid w:val="004A4631"/>
+    <w:pPr>
+      <w:spacing w:beforeLines="1" w:afterLines="1"/>
+    </w:pPr>
+    <w:rPr>
+      <w:rFonts w:ascii="Times" w:hAnsi="Times"/>
+      <w:sz w:val="20"/>
+      <w:szCs w:val="20"/>
+      <w:lang w:eastAsia="en-US"/>
+    </w:rPr>
+  </w:style>
+  <w:style w:type="numbering" w:customStyle="1" w:styleId="StyleBulleted10pt">
+    <w:name w:val="Style Bulleted 10 pt"/>
+    <w:basedOn w:val="NoList"/>
+    <w:rsid w:val="0009732F"/>
+    <w:pPr>
+      <w:numPr>
+        <w:numId w:val="1"/>
+      </w:numPr>
+    </w:pPr>
+  </w:style>
+  <w:style w:type="paragraph" w:styleId="ListParagraph">
+    <w:name w:val="List Paragraph"/>
+    <w:basedOn w:val="Normal"/>
+    <w:uiPriority w:val="34"/>
+    <w:qFormat/>
+    <w:rsid w:val="00EC7692"/>
+    <w:pPr>
+      <w:ind w:left="720"/>
+    </w:pPr>
+  </w:style>
+  <w:style w:type="character" w:customStyle="1" w:styleId="Heading1Char">
+    <w:name w:val="Heading 1 Char"/>
+    <w:basedOn w:val="DefaultParagraphFont"/>
+    <w:link w:val="Heading1"/>
+    <w:rsid w:val="007A1973"/>
+    <w:rPr>
+      <w:rFonts w:asciiTheme="majorHAnsi" w:eastAsiaTheme="majorEastAsia" w:hAnsiTheme="majorHAnsi" w:cstheme="majorBidi"/>
+      <w:b/>
+      <w:bCs/>
+      <w:color w:val="345A8A" w:themeColor="accent1" w:themeShade="B5"/>
+      <w:sz w:val="32"/>
+      <w:szCs w:val="32"/>
+      <w:lang w:eastAsia="ja-JP"/>
+    </w:rPr>
+  </w:style>
+  <w:style w:type="paragraph" w:styleId="PlainText">
+    <w:name w:val="Plain Text"/>
+    <w:basedOn w:val="Normal"/>
+    <w:link w:val="PlainTextChar"/>
+    <w:uiPriority w:val="99"/>
+    <w:unhideWhenUsed/>
+    <w:rsid w:val="007A1973"/>
+    <w:rPr>
+      <w:rFonts w:ascii="Courier" w:eastAsiaTheme="minorHAnsi" w:hAnsi="Courier" w:cstheme="minorBidi"/>
+      <w:sz w:val="21"/>
+      <w:szCs w:val="21"/>
+      <w:lang w:eastAsia="en-US"/>
+    </w:rPr>
+  </w:style>
+  <w:style w:type="character" w:customStyle="1" w:styleId="PlainTextChar">
+    <w:name w:val="Plain Text Char"/>
+    <w:basedOn w:val="DefaultParagraphFont"/>
+    <w:link w:val="PlainText"/>
+    <w:uiPriority w:val="99"/>
+    <w:rsid w:val="007A1973"/>
+    <w:rPr>
+      <w:rFonts w:ascii="Courier" w:eastAsiaTheme="minorHAnsi" w:hAnsi="Courier" w:cstheme="minorBidi"/>
+      <w:sz w:val="21"/>
+      <w:szCs w:val="21"/>
+    </w:rPr>
+  </w:style>
+  <w:style w:type="paragraph" w:styleId="DocumentMap">
+    <w:name w:val="Document Map"/>
+    <w:basedOn w:val="Normal"/>
+    <w:link w:val="DocumentMapChar"/>
+    <w:rsid w:val="00C808A2"/>
+    <w:rPr>
+      <w:rFonts w:ascii="Tahoma" w:hAnsi="Tahoma" w:cs="Tahoma"/>
+      <w:sz w:val="16"/>
+      <w:szCs w:val="16"/>
+    </w:rPr>
+  </w:style>
+  <w:style w:type="character" w:customStyle="1" w:styleId="DocumentMapChar">
+    <w:name w:val="Document Map Char"/>
+    <w:basedOn w:val="DefaultParagraphFont"/>
+    <w:link w:val="DocumentMap"/>
+    <w:rsid w:val="00C808A2"/>
+    <w:rPr>
+      <w:rFonts w:ascii="Tahoma" w:hAnsi="Tahoma" w:cs="Tahoma"/>
+      <w:sz w:val="16"/>
+      <w:szCs w:val="16"/>
+      <w:lang w:eastAsia="ja-JP"/>
+    </w:rPr>
+  </w:style>
+</w:styles>
+</file>
+
+<file path=word/stylesWithEffects.xml><?xml version="1.0" encoding="utf-8"?>
+<w:styles xmlns:wpc="http://schemas.microsoft.com/office/word/2010/wordprocessingCanvas" xmlns:mo="http://schemas.microsoft.com/office/mac/office/2008/main" xmlns:mc="http://schemas.openxmlformats.org/markup-compatibility/2006" xmlns:mv="urn:schemas-microsoft-com:mac:vml" xmlns:o="urn:schemas-microsoft-com:office:office" xmlns:r="http://schemas.openxmlformats.org/officeDocument/2006/relationships" xmlns:m="http://schemas.openxmlformats.org/officeDocument/2006/math" xmlns:v="urn:schemas-microsoft-com:vml" xmlns:wp14="http://schemas.microsoft.com/office/word/2010/wordprocessingDrawing" xmlns:wp="http://schemas.openxmlformats.org/drawingml/2006/wordprocessingDrawing" xmlns:w10="urn:schemas-microsoft-com:office:word" xmlns:w="http://schemas.openxmlformats.org/wordprocessingml/2006/main" xmlns:w14="http://schemas.microsoft.com/office/word/2010/wordml" xmlns:wpg="http://schemas.microsoft.com/office/word/2010/wordprocessingGroup" xmlns:wpi="http://schemas.microsoft.com/office/word/2010/wordprocessingInk" xmlns:wne="http://schemas.microsoft.com/office/word/2006/wordml" xmlns:wps="http://schemas.microsoft.com/office/word/2010/wordprocessingShape" mc:Ignorable="w14 wp14">
+  <w:docDefaults>
+    <w:rPrDefault>
+      <w:rPr>
+        <w:rFonts w:ascii="Calibri" w:eastAsia="MS Mincho" w:hAnsi="Calibri" w:cs="Times New Roman"/>
+        <w:sz w:val="24"/>
+        <w:szCs w:val="24"/>
+        <w:lang w:val="en-US" w:eastAsia="en-US" w:bidi="ar-SA"/>
+      </w:rPr>
+    </w:rPrDefault>
+    <w:pPrDefault/>
+  </w:docDefaults>
+  <w:latentStyles w:defLockedState="0" w:defUIPriority="0" w:defSemiHidden="0" w:defUnhideWhenUsed="0" w:defQFormat="0" w:count="276">
+    <w:lsdException w:name="List Paragraph" w:uiPriority="34" w:qFormat="1"/>
+    <w:lsdException w:name="Colorful List Accent 6" w:uiPriority="72"/>
+    <w:lsdException w:name="Colorful Grid Accent 6" w:uiPriority="73"/>
+    <w:lsdException w:name="Subtle Emphasis" w:uiPriority="19" w:qFormat="1"/>
+    <w:lsdException w:name="Intense Emphasis" w:uiPriority="21" w:qFormat="1"/>
+    <w:lsdException w:name="Subtle Reference" w:uiPriority="31" w:qFormat="1"/>
+    <w:lsdException w:name="Intense Reference" w:uiPriority="32" w:qFormat="1"/>
+    <w:lsdException w:name="Book Title" w:uiPriority="33" w:qFormat="1"/>
+    <w:lsdException w:name="Bibliography" w:semiHidden="1" w:uiPriority="37" w:unhideWhenUsed="1"/>
+    <w:lsdException w:name="TOC Heading" w:semiHidden="1" w:uiPriority="39" w:unhideWhenUsed="1" w:qFormat="1"/>
+  </w:latentStyles>
+  <w:style w:type="paragraph" w:default="1" w:styleId="Normal">
+    <w:name w:val="Normal"/>
+    <w:qFormat/>
+    <w:rsid w:val="00D75C1F"/>
+    <w:rPr>
+      <w:rFonts w:ascii="Times New Roman" w:hAnsi="Times New Roman"/>
+      <w:lang w:eastAsia="ja-JP"/>
+    </w:rPr>
+  </w:style>
+  <w:style w:type="paragraph" w:styleId="Heading1">
+    <w:name w:val="heading 1"/>
+    <w:basedOn w:val="Normal"/>
+    <w:next w:val="Normal"/>
+    <w:link w:val="Heading1Char"/>
+    <w:rsid w:val="007A1973"/>
+    <w:pPr>
+      <w:keepNext/>
+      <w:keepLines/>
+      <w:spacing w:before="480"/>
+      <w:outlineLvl w:val="0"/>
+    </w:pPr>
+    <w:rPr>
+      <w:rFonts w:asciiTheme="majorHAnsi" w:eastAsiaTheme="majorEastAsia" w:hAnsiTheme="majorHAnsi" w:cstheme="majorBidi"/>
+      <w:b/>
+      <w:bCs/>
+      <w:color w:val="345A8A" w:themeColor="accent1" w:themeShade="B5"/>
+      <w:sz w:val="32"/>
+      <w:szCs w:val="32"/>
+    </w:rPr>
+  </w:style>
+  <w:style w:type="paragraph" w:styleId="Heading2">
+    <w:name w:val="heading 2"/>
+    <w:basedOn w:val="Heading1"/>
+    <w:link w:val="Heading2Char"/>
+    <w:uiPriority w:val="9"/>
+    <w:qFormat/>
+    <w:rsid w:val="00077B8B"/>
+    <w:pPr>
+      <w:spacing w:before="100" w:beforeAutospacing="1" w:after="100" w:afterAutospacing="1"/>
+      <w:outlineLvl w:val="1"/>
+    </w:pPr>
+    <w:rPr>
+      <w:rFonts w:eastAsia="Times New Roman"/>
+      <w:sz w:val="28"/>
+      <w:szCs w:val="36"/>
+    </w:rPr>
+  </w:style>
+  <w:style w:type="paragraph" w:styleId="Heading3">
+    <w:name w:val="heading 3"/>
+    <w:basedOn w:val="Heading1"/>
+    <w:next w:val="Normal"/>
+    <w:qFormat/>
+    <w:rsid w:val="00077B8B"/>
+    <w:pPr>
+      <w:spacing w:before="240" w:after="60"/>
+      <w:outlineLvl w:val="2"/>
+    </w:pPr>
+    <w:rPr>
+      <w:rFonts w:ascii="Cambria" w:eastAsiaTheme="minorHAnsi" w:hAnsi="Cambria" w:cs="Arial"/>
+      <w:sz w:val="24"/>
+      <w:szCs w:val="26"/>
+      <w:u w:val="single"/>
+      <w:lang w:eastAsia="en-US"/>
+    </w:rPr>
+  </w:style>
+  <w:style w:type="character" w:default="1" w:styleId="DefaultParagraphFont">
+    <w:name w:val="Default Paragraph Font"/>
+    <w:uiPriority w:val="1"/>
+    <w:semiHidden/>
+    <w:unhideWhenUsed/>
+  </w:style>
+  <w:style w:type="table" w:default="1" w:styleId="TableNormal">
+    <w:name w:val="Normal Table"/>
+    <w:uiPriority w:val="99"/>
+    <w:semiHidden/>
+    <w:unhideWhenUsed/>
+    <w:tblPr>
+      <w:tblInd w:w="0" w:type="dxa"/>
+      <w:tblCellMar>
+        <w:top w:w="0" w:type="dxa"/>
+        <w:left w:w="108" w:type="dxa"/>
+        <w:bottom w:w="0" w:type="dxa"/>
+        <w:right w:w="108" w:type="dxa"/>
+      </w:tblCellMar>
+    </w:tblPr>
+  </w:style>
+  <w:style w:type="numbering" w:default="1" w:styleId="NoList">
+    <w:name w:val="No List"/>
+    <w:uiPriority w:val="99"/>
+    <w:semiHidden/>
+    <w:unhideWhenUsed/>
+  </w:style>
+  <w:style w:type="character" w:styleId="Hyperlink">
+    <w:name w:val="Hyperlink"/>
+    <w:basedOn w:val="DefaultParagraphFont"/>
+    <w:unhideWhenUsed/>
+    <w:rsid w:val="00710110"/>
+    <w:rPr>
+      <w:color w:val="0000FF"/>
+      <w:u w:val="single"/>
+    </w:rPr>
+  </w:style>
+  <w:style w:type="paragraph" w:customStyle="1" w:styleId="ColorfulList-Accent11">
+    <w:name w:val="Colorful List - Accent 11"/>
+    <w:basedOn w:val="Normal"/>
+    <w:uiPriority w:val="34"/>
+    <w:qFormat/>
+    <w:rsid w:val="00710110"/>
+    <w:pPr>
+      <w:ind w:left="720"/>
+    </w:pPr>
+  </w:style>
+  <w:style w:type="paragraph" w:styleId="BodyText">
+    <w:name w:val="Body Text"/>
+    <w:basedOn w:val="Normal"/>
+    <w:link w:val="BodyTextChar"/>
+    <w:autoRedefine/>
+    <w:rsid w:val="00273AAE"/>
+    <w:pPr>
+      <w:spacing w:after="120"/>
+      <w:ind w:left="936" w:hanging="72"/>
+    </w:pPr>
+    <w:rPr>
+      <w:rFonts w:ascii="Georgia" w:eastAsia="Times New Roman" w:hAnsi="Georgia"/>
+      <w:sz w:val="22"/>
+      <w:szCs w:val="22"/>
+      <w:lang w:eastAsia="en-US"/>
+    </w:rPr>
+  </w:style>
+  <w:style w:type="character" w:customStyle="1" w:styleId="BodyTextChar">
+    <w:name w:val="Body Text Char"/>
+    <w:basedOn w:val="DefaultParagraphFont"/>
+    <w:link w:val="BodyText"/>
+    <w:rsid w:val="00273AAE"/>
+    <w:rPr>
+      <w:rFonts w:ascii="Georgia" w:eastAsia="Times New Roman" w:hAnsi="Georgia"/>
+      <w:sz w:val="22"/>
+      <w:szCs w:val="22"/>
+      <w:lang w:eastAsia="en-US"/>
+    </w:rPr>
+  </w:style>
+  <w:style w:type="character" w:customStyle="1" w:styleId="EmailStyle19">
+    <w:name w:val="EmailStyle19"/>
+    <w:basedOn w:val="DefaultParagraphFont"/>
+    <w:semiHidden/>
     <w:rsid w:val="004C08C3"/>
     <w:rPr>
       <w:rFonts w:ascii="Arial" w:hAnsi="Arial" w:cs="Arial"/>

</xml_diff>